<commit_message>
actualização do script da base de dados
</commit_message>
<xml_diff>
--- a/script de base de dados.docx
+++ b/script de base de dados.docx
@@ -124,7 +124,7 @@
         <w:rPr>
           <w:lang w:val="pt-BR"/>
         </w:rPr>
-        <w:t>nacionalidade varchar(50),</w:t>
+        <w:t>profissao varchar(50),</w:t>
       </w:r>
     </w:p>
     <w:p>
@@ -167,6 +167,746 @@
       </w:r>
     </w:p>
     <w:p>
+      <w:pPr>
+        <w:rPr>
+          <w:lang w:val="pt-BR"/>
+        </w:rPr>
+      </w:pPr>
+      <w:r>
+        <w:rPr>
+          <w:lang w:val="pt-BR"/>
+        </w:rPr>
+        <w:t>contacto int(50),</w:t>
+      </w:r>
+    </w:p>
+    <w:p>
+      <w:pPr>
+        <w:rPr>
+          <w:lang w:val="pt-BR"/>
+        </w:rPr>
+      </w:pPr>
+      <w:r>
+        <w:rPr>
+          <w:lang w:val="pt-BR"/>
+        </w:rPr>
+        <w:t>contactoAlternativo int(50),</w:t>
+      </w:r>
+    </w:p>
+    <w:p>
+      <w:pPr>
+        <w:rPr>
+          <w:lang w:val="pt-BR"/>
+        </w:rPr>
+      </w:pPr>
+      <w:r>
+        <w:rPr>
+          <w:lang w:val="pt-BR"/>
+        </w:rPr>
+        <w:t>nuit int,</w:t>
+      </w:r>
+    </w:p>
+    <w:p>
+      <w:pPr>
+        <w:rPr>
+          <w:lang w:val="pt-BR"/>
+        </w:rPr>
+      </w:pPr>
+      <w:r>
+        <w:rPr>
+          <w:lang w:val="pt-BR"/>
+        </w:rPr>
+        <w:t>genero varchar(1),</w:t>
+      </w:r>
+    </w:p>
+    <w:p>
+      <w:pPr>
+        <w:rPr>
+          <w:lang w:val="pt-BR"/>
+        </w:rPr>
+      </w:pPr>
+      <w:r>
+        <w:rPr>
+          <w:lang w:val="pt-BR"/>
+        </w:rPr>
+        <w:t>primary key (codigoDoCliente));</w:t>
+      </w:r>
+    </w:p>
+    <w:p>
+      <w:pPr>
+        <w:rPr>
+          <w:lang w:val="pt-BR"/>
+        </w:rPr>
+      </w:pPr>
+    </w:p>
+    <w:p>
+      <w:pPr>
+        <w:rPr>
+          <w:lang w:val="pt-BR"/>
+        </w:rPr>
+      </w:pPr>
+      <w:r>
+        <w:rPr>
+          <w:lang w:val="pt-BR"/>
+        </w:rPr>
+        <w:t>create table EquipasDeTrabalho (</w:t>
+      </w:r>
+    </w:p>
+    <w:p>
+      <w:pPr>
+        <w:rPr>
+          <w:lang w:val="pt-BR"/>
+        </w:rPr>
+      </w:pPr>
+      <w:r>
+        <w:rPr>
+          <w:lang w:val="pt-BR"/>
+        </w:rPr>
+        <w:t>numeroDaEquipa int auto_increment not null,</w:t>
+      </w:r>
+    </w:p>
+    <w:p>
+      <w:r>
+        <w:t>primary key (</w:t>
+      </w:r>
+      <w:proofErr w:type="spellStart"/>
+      <w:r>
+        <w:t>numeroDaEquipa</w:t>
+      </w:r>
+      <w:proofErr w:type="spellEnd"/>
+      <w:r>
+        <w:t>));</w:t>
+      </w:r>
+    </w:p>
+    <w:p/>
+    <w:p>
+      <w:r>
+        <w:t>create table PT (</w:t>
+      </w:r>
+    </w:p>
+    <w:p>
+      <w:proofErr w:type="spellStart"/>
+      <w:r>
+        <w:t>numeroDoPT</w:t>
+      </w:r>
+      <w:proofErr w:type="spellEnd"/>
+      <w:r>
+        <w:t xml:space="preserve"> </w:t>
+      </w:r>
+      <w:proofErr w:type="spellStart"/>
+      <w:r>
+        <w:t>int</w:t>
+      </w:r>
+      <w:proofErr w:type="spellEnd"/>
+      <w:r>
+        <w:t xml:space="preserve"> not null,</w:t>
+      </w:r>
+    </w:p>
+    <w:p>
+      <w:proofErr w:type="spellStart"/>
+      <w:r>
+        <w:t>provincia</w:t>
+      </w:r>
+      <w:proofErr w:type="spellEnd"/>
+      <w:r>
+        <w:t xml:space="preserve"> </w:t>
+      </w:r>
+      <w:proofErr w:type="gramStart"/>
+      <w:r>
+        <w:t>varchar(</w:t>
+      </w:r>
+      <w:proofErr w:type="gramEnd"/>
+      <w:r>
+        <w:t>50),</w:t>
+      </w:r>
+    </w:p>
+    <w:p>
+      <w:pPr>
+        <w:rPr>
+          <w:lang w:val="pt-BR"/>
+        </w:rPr>
+      </w:pPr>
+      <w:r>
+        <w:rPr>
+          <w:lang w:val="pt-BR"/>
+        </w:rPr>
+        <w:t>cidade varchar(50),</w:t>
+      </w:r>
+    </w:p>
+    <w:p>
+      <w:pPr>
+        <w:rPr>
+          <w:lang w:val="pt-BR"/>
+        </w:rPr>
+      </w:pPr>
+      <w:r>
+        <w:rPr>
+          <w:lang w:val="pt-BR"/>
+        </w:rPr>
+        <w:lastRenderedPageBreak/>
+        <w:t>bairro varchar(50),</w:t>
+      </w:r>
+    </w:p>
+    <w:p>
+      <w:pPr>
+        <w:rPr>
+          <w:lang w:val="pt-BR"/>
+        </w:rPr>
+      </w:pPr>
+      <w:r>
+        <w:rPr>
+          <w:lang w:val="pt-BR"/>
+        </w:rPr>
+        <w:t>primary key (numeroDoPT));</w:t>
+      </w:r>
+    </w:p>
+    <w:p>
+      <w:pPr>
+        <w:rPr>
+          <w:lang w:val="pt-BR"/>
+        </w:rPr>
+      </w:pPr>
+    </w:p>
+    <w:p>
+      <w:r>
+        <w:t xml:space="preserve">create table </w:t>
+      </w:r>
+      <w:proofErr w:type="spellStart"/>
+      <w:r>
+        <w:t>AreaDeServicoAoCliente</w:t>
+      </w:r>
+      <w:proofErr w:type="spellEnd"/>
+      <w:r>
+        <w:t xml:space="preserve"> (</w:t>
+      </w:r>
+    </w:p>
+    <w:p>
+      <w:proofErr w:type="spellStart"/>
+      <w:r>
+        <w:t>codigoDeASC</w:t>
+      </w:r>
+      <w:proofErr w:type="spellEnd"/>
+      <w:r>
+        <w:t xml:space="preserve"> </w:t>
+      </w:r>
+      <w:proofErr w:type="spellStart"/>
+      <w:r>
+        <w:t>int</w:t>
+      </w:r>
+      <w:proofErr w:type="spellEnd"/>
+      <w:r>
+        <w:t xml:space="preserve"> </w:t>
+      </w:r>
+      <w:proofErr w:type="spellStart"/>
+      <w:r>
+        <w:t>auto_increment</w:t>
+      </w:r>
+      <w:proofErr w:type="spellEnd"/>
+      <w:r>
+        <w:t xml:space="preserve"> not null,</w:t>
+      </w:r>
+    </w:p>
+    <w:p>
+      <w:pPr>
+        <w:rPr>
+          <w:lang w:val="pt-BR"/>
+        </w:rPr>
+      </w:pPr>
+      <w:r>
+        <w:rPr>
+          <w:lang w:val="pt-BR"/>
+        </w:rPr>
+        <w:t>provincia varchar(50),</w:t>
+      </w:r>
+    </w:p>
+    <w:p>
+      <w:pPr>
+        <w:rPr>
+          <w:lang w:val="pt-BR"/>
+        </w:rPr>
+      </w:pPr>
+      <w:r>
+        <w:rPr>
+          <w:lang w:val="pt-BR"/>
+        </w:rPr>
+        <w:t>cidade_Municipio varchar(50),</w:t>
+      </w:r>
+    </w:p>
+    <w:p>
+      <w:proofErr w:type="spellStart"/>
+      <w:r>
+        <w:t>areaDeServico</w:t>
+      </w:r>
+      <w:proofErr w:type="spellEnd"/>
+      <w:r>
+        <w:t xml:space="preserve"> </w:t>
+      </w:r>
+      <w:proofErr w:type="gramStart"/>
+      <w:r>
+        <w:t>varchar(</w:t>
+      </w:r>
+      <w:proofErr w:type="gramEnd"/>
+      <w:r>
+        <w:t>50),</w:t>
+      </w:r>
+    </w:p>
+    <w:p>
+      <w:r>
+        <w:t>primary key (</w:t>
+      </w:r>
+      <w:proofErr w:type="spellStart"/>
+      <w:r>
+        <w:t>codigoDeASC</w:t>
+      </w:r>
+      <w:proofErr w:type="spellEnd"/>
+      <w:r>
+        <w:t>));</w:t>
+      </w:r>
+    </w:p>
+    <w:p/>
+    <w:p>
+      <w:r>
+        <w:t xml:space="preserve">create table </w:t>
+      </w:r>
+      <w:proofErr w:type="spellStart"/>
+      <w:r>
+        <w:t>reclamacao</w:t>
+      </w:r>
+      <w:proofErr w:type="spellEnd"/>
+      <w:r>
+        <w:t xml:space="preserve"> (</w:t>
+      </w:r>
+    </w:p>
+    <w:p>
+      <w:r>
+        <w:t xml:space="preserve">id </w:t>
+      </w:r>
+      <w:proofErr w:type="spellStart"/>
+      <w:r>
+        <w:t>int</w:t>
+      </w:r>
+      <w:proofErr w:type="spellEnd"/>
+      <w:r>
+        <w:t xml:space="preserve"> </w:t>
+      </w:r>
+      <w:proofErr w:type="spellStart"/>
+      <w:r>
+        <w:t>auto_increment</w:t>
+      </w:r>
+      <w:proofErr w:type="spellEnd"/>
+      <w:r>
+        <w:t xml:space="preserve"> not null,</w:t>
+      </w:r>
+    </w:p>
+    <w:p>
+      <w:proofErr w:type="spellStart"/>
+      <w:r>
+        <w:t>codigoDoCliente</w:t>
+      </w:r>
+      <w:proofErr w:type="spellEnd"/>
+      <w:r>
+        <w:t xml:space="preserve"> </w:t>
+      </w:r>
+      <w:proofErr w:type="spellStart"/>
+      <w:r>
+        <w:t>int</w:t>
+      </w:r>
+      <w:proofErr w:type="spellEnd"/>
+      <w:r>
+        <w:t xml:space="preserve"> not null,</w:t>
+      </w:r>
+    </w:p>
+    <w:p>
+      <w:proofErr w:type="spellStart"/>
+      <w:r>
+        <w:t>mensagem</w:t>
+      </w:r>
+      <w:proofErr w:type="spellEnd"/>
+      <w:r>
+        <w:t xml:space="preserve"> char,</w:t>
+      </w:r>
+    </w:p>
+    <w:p>
+      <w:proofErr w:type="spellStart"/>
+      <w:r>
+        <w:t>respondido</w:t>
+      </w:r>
+      <w:proofErr w:type="spellEnd"/>
+      <w:r>
+        <w:t xml:space="preserve"> </w:t>
+      </w:r>
+      <w:proofErr w:type="spellStart"/>
+      <w:r>
+        <w:t>boolean</w:t>
+      </w:r>
+      <w:proofErr w:type="spellEnd"/>
+      <w:r>
+        <w:t>,</w:t>
+      </w:r>
+    </w:p>
+    <w:p>
+      <w:proofErr w:type="spellStart"/>
+      <w:r>
+        <w:t>anonimo</w:t>
+      </w:r>
+      <w:proofErr w:type="spellEnd"/>
+      <w:r>
+        <w:t xml:space="preserve"> </w:t>
+      </w:r>
+      <w:proofErr w:type="spellStart"/>
+      <w:r>
+        <w:t>boolean</w:t>
+      </w:r>
+      <w:proofErr w:type="spellEnd"/>
+      <w:r>
+        <w:t>,</w:t>
+      </w:r>
+    </w:p>
+    <w:p>
+      <w:r>
+        <w:t>primary key(id),</w:t>
+      </w:r>
+    </w:p>
+    <w:p>
+      <w:r>
+        <w:t>foreign key (</w:t>
+      </w:r>
+      <w:proofErr w:type="spellStart"/>
+      <w:r>
+        <w:t>codigoDoCliente</w:t>
+      </w:r>
+      <w:proofErr w:type="spellEnd"/>
+      <w:r>
+        <w:t>) references CLIENTE (</w:t>
+      </w:r>
+      <w:proofErr w:type="spellStart"/>
+      <w:r>
+        <w:t>codigoDoCliente</w:t>
+      </w:r>
+      <w:proofErr w:type="spellEnd"/>
+      <w:r>
+        <w:t>)</w:t>
+      </w:r>
+    </w:p>
+    <w:p>
+      <w:r>
+        <w:t>);</w:t>
+      </w:r>
+    </w:p>
+    <w:p/>
+    <w:p>
+      <w:r>
+        <w:t>create table Contador (</w:t>
+      </w:r>
+    </w:p>
+    <w:p>
+      <w:proofErr w:type="spellStart"/>
+      <w:r>
+        <w:t>numeroDeContador</w:t>
+      </w:r>
+      <w:proofErr w:type="spellEnd"/>
+      <w:r>
+        <w:t xml:space="preserve"> </w:t>
+      </w:r>
+      <w:proofErr w:type="spellStart"/>
+      <w:r>
+        <w:t>int</w:t>
+      </w:r>
+      <w:proofErr w:type="spellEnd"/>
+      <w:r>
+        <w:t xml:space="preserve"> not null,</w:t>
+      </w:r>
+    </w:p>
+    <w:p>
+      <w:proofErr w:type="spellStart"/>
+      <w:r>
+        <w:t>codigoDoCliente</w:t>
+      </w:r>
+      <w:proofErr w:type="spellEnd"/>
+      <w:r>
+        <w:t xml:space="preserve"> </w:t>
+      </w:r>
+      <w:proofErr w:type="spellStart"/>
+      <w:r>
+        <w:t>int</w:t>
+      </w:r>
+      <w:proofErr w:type="spellEnd"/>
+      <w:r>
+        <w:t xml:space="preserve"> not null,</w:t>
+      </w:r>
+    </w:p>
+    <w:p>
+      <w:r>
+        <w:t xml:space="preserve">casa </w:t>
+      </w:r>
+      <w:proofErr w:type="gramStart"/>
+      <w:r>
+        <w:t>varchar(</w:t>
+      </w:r>
+      <w:proofErr w:type="gramEnd"/>
+      <w:r>
+        <w:t>50),</w:t>
+      </w:r>
+    </w:p>
+    <w:p>
+      <w:proofErr w:type="spellStart"/>
+      <w:r>
+        <w:t>provincia</w:t>
+      </w:r>
+      <w:proofErr w:type="spellEnd"/>
+      <w:r>
+        <w:t xml:space="preserve"> </w:t>
+      </w:r>
+      <w:proofErr w:type="gramStart"/>
+      <w:r>
+        <w:t>varchar(</w:t>
+      </w:r>
+      <w:proofErr w:type="gramEnd"/>
+      <w:r>
+        <w:t>50),</w:t>
+      </w:r>
+    </w:p>
+    <w:p>
+      <w:pPr>
+        <w:rPr>
+          <w:lang w:val="pt-BR"/>
+        </w:rPr>
+      </w:pPr>
+      <w:r>
+        <w:rPr>
+          <w:lang w:val="pt-BR"/>
+        </w:rPr>
+        <w:t>cidade varchar(50),</w:t>
+      </w:r>
+    </w:p>
+    <w:p>
+      <w:pPr>
+        <w:rPr>
+          <w:lang w:val="pt-BR"/>
+        </w:rPr>
+      </w:pPr>
+      <w:r>
+        <w:rPr>
+          <w:lang w:val="pt-BR"/>
+        </w:rPr>
+        <w:t>bairro varchar(50),</w:t>
+      </w:r>
+    </w:p>
+    <w:p>
+      <w:pPr>
+        <w:rPr>
+          <w:lang w:val="pt-BR"/>
+        </w:rPr>
+      </w:pPr>
+      <w:r>
+        <w:rPr>
+          <w:lang w:val="pt-BR"/>
+        </w:rPr>
+        <w:t>primary key (numeroDeContador),</w:t>
+      </w:r>
+    </w:p>
+    <w:p>
+      <w:pPr>
+        <w:rPr>
+          <w:lang w:val="pt-BR"/>
+        </w:rPr>
+      </w:pPr>
+      <w:r>
+        <w:rPr>
+          <w:lang w:val="pt-BR"/>
+        </w:rPr>
+        <w:t>foreign key (codigoDoCliente) references CLIENTE (codigoDoCliente));</w:t>
+      </w:r>
+    </w:p>
+    <w:p>
+      <w:pPr>
+        <w:rPr>
+          <w:lang w:val="pt-BR"/>
+        </w:rPr>
+      </w:pPr>
+    </w:p>
+    <w:p>
+      <w:pPr>
+        <w:rPr>
+          <w:lang w:val="pt-BR"/>
+        </w:rPr>
+      </w:pPr>
+      <w:r>
+        <w:rPr>
+          <w:lang w:val="pt-BR"/>
+        </w:rPr>
+        <w:t>create table Funcionario (</w:t>
+      </w:r>
+    </w:p>
+    <w:p>
+      <w:pPr>
+        <w:rPr>
+          <w:lang w:val="pt-BR"/>
+        </w:rPr>
+      </w:pPr>
+      <w:r>
+        <w:rPr>
+          <w:lang w:val="pt-BR"/>
+        </w:rPr>
+        <w:t>numeroDeFuncionario int auto_increment not null,</w:t>
+      </w:r>
+    </w:p>
+    <w:p>
+      <w:pPr>
+        <w:rPr>
+          <w:lang w:val="pt-BR"/>
+        </w:rPr>
+      </w:pPr>
+      <w:r>
+        <w:rPr>
+          <w:lang w:val="pt-BR"/>
+        </w:rPr>
+        <w:t>codigoDeASC int,</w:t>
+      </w:r>
+    </w:p>
+    <w:p>
+      <w:pPr>
+        <w:rPr>
+          <w:lang w:val="pt-BR"/>
+        </w:rPr>
+      </w:pPr>
+      <w:r>
+        <w:rPr>
+          <w:lang w:val="pt-BR"/>
+        </w:rPr>
+        <w:t>numeroDaEquipa int,</w:t>
+      </w:r>
+    </w:p>
+    <w:p>
+      <w:pPr>
+        <w:rPr>
+          <w:lang w:val="pt-BR"/>
+        </w:rPr>
+      </w:pPr>
+      <w:r>
+        <w:rPr>
+          <w:lang w:val="pt-BR"/>
+        </w:rPr>
+        <w:t>categoria varchar(50),</w:t>
+      </w:r>
+    </w:p>
+    <w:p>
+      <w:pPr>
+        <w:rPr>
+          <w:lang w:val="pt-BR"/>
+        </w:rPr>
+      </w:pPr>
+      <w:r>
+        <w:rPr>
+          <w:lang w:val="pt-BR"/>
+        </w:rPr>
+        <w:t>nome varchar(50),</w:t>
+      </w:r>
+    </w:p>
+    <w:p>
+      <w:pPr>
+        <w:rPr>
+          <w:lang w:val="pt-BR"/>
+        </w:rPr>
+      </w:pPr>
+      <w:r>
+        <w:rPr>
+          <w:lang w:val="pt-BR"/>
+        </w:rPr>
+        <w:t>apelido varchar(50),</w:t>
+      </w:r>
+    </w:p>
+    <w:p>
+      <w:pPr>
+        <w:rPr>
+          <w:lang w:val="pt-BR"/>
+        </w:rPr>
+      </w:pPr>
+      <w:r>
+        <w:rPr>
+          <w:lang w:val="pt-BR"/>
+        </w:rPr>
+        <w:t>palavraPasse varchar(50),</w:t>
+      </w:r>
+    </w:p>
+    <w:p>
+      <w:pPr>
+        <w:rPr>
+          <w:lang w:val="pt-BR"/>
+        </w:rPr>
+      </w:pPr>
+      <w:r>
+        <w:rPr>
+          <w:lang w:val="pt-BR"/>
+        </w:rPr>
+        <w:t>dataDeNascimento date,</w:t>
+      </w:r>
+    </w:p>
+    <w:p>
+      <w:pPr>
+        <w:rPr>
+          <w:lang w:val="pt-BR"/>
+        </w:rPr>
+      </w:pPr>
+      <w:r>
+        <w:rPr>
+          <w:lang w:val="pt-BR"/>
+        </w:rPr>
+        <w:t>estadoCivil varchar(50),</w:t>
+      </w:r>
+    </w:p>
+    <w:p>
+      <w:pPr>
+        <w:rPr>
+          <w:lang w:val="pt-BR"/>
+        </w:rPr>
+      </w:pPr>
+      <w:r>
+        <w:rPr>
+          <w:lang w:val="pt-BR"/>
+        </w:rPr>
+        <w:t>profissao varchar(50),</w:t>
+      </w:r>
+    </w:p>
+    <w:p>
+      <w:pPr>
+        <w:rPr>
+          <w:lang w:val="pt-BR"/>
+        </w:rPr>
+      </w:pPr>
+      <w:r>
+        <w:rPr>
+          <w:lang w:val="pt-BR"/>
+        </w:rPr>
+        <w:t>morada varchar(50),</w:t>
+      </w:r>
+    </w:p>
+    <w:p>
+      <w:pPr>
+        <w:rPr>
+          <w:lang w:val="pt-BR"/>
+        </w:rPr>
+      </w:pPr>
+      <w:r>
+        <w:rPr>
+          <w:lang w:val="pt-BR"/>
+        </w:rPr>
+        <w:t>email varchar(50),</w:t>
+      </w:r>
+    </w:p>
+    <w:p>
+      <w:pPr>
+        <w:rPr>
+          <w:lang w:val="pt-BR"/>
+        </w:rPr>
+      </w:pPr>
+      <w:r>
+        <w:rPr>
+          <w:lang w:val="pt-BR"/>
+        </w:rPr>
+        <w:t>numeroDeBI varchar(15),</w:t>
+      </w:r>
+    </w:p>
+    <w:p>
       <w:proofErr w:type="spellStart"/>
       <w:r>
         <w:t>contacto</w:t>
@@ -176,6 +916,24 @@
         <w:t xml:space="preserve"> </w:t>
       </w:r>
       <w:proofErr w:type="spellStart"/>
+      <w:r>
+        <w:t>int</w:t>
+      </w:r>
+      <w:proofErr w:type="spellEnd"/>
+      <w:r>
+        <w:t>,</w:t>
+      </w:r>
+    </w:p>
+    <w:p>
+      <w:proofErr w:type="spellStart"/>
+      <w:r>
+        <w:t>contactoAlternativo</w:t>
+      </w:r>
+      <w:proofErr w:type="spellEnd"/>
+      <w:r>
+        <w:t xml:space="preserve"> </w:t>
+      </w:r>
+      <w:proofErr w:type="spellStart"/>
       <w:proofErr w:type="gramStart"/>
       <w:r>
         <w:t>int</w:t>
@@ -214,106 +972,6 @@
       </w:r>
       <w:proofErr w:type="spellEnd"/>
       <w:r>
-        <w:t xml:space="preserve"> bit,</w:t>
-      </w:r>
-    </w:p>
-    <w:p>
-      <w:r>
-        <w:t>primary key (</w:t>
-      </w:r>
-      <w:proofErr w:type="spellStart"/>
-      <w:r>
-        <w:t>codigoDoCliente</w:t>
-      </w:r>
-      <w:proofErr w:type="spellEnd"/>
-      <w:r>
-        <w:t>));</w:t>
-      </w:r>
-    </w:p>
-    <w:p/>
-    <w:p>
-      <w:r>
-        <w:t xml:space="preserve">create table </w:t>
-      </w:r>
-      <w:proofErr w:type="spellStart"/>
-      <w:r>
-        <w:t>EquipasDeTrabalho</w:t>
-      </w:r>
-      <w:proofErr w:type="spellEnd"/>
-      <w:r>
-        <w:t xml:space="preserve"> (</w:t>
-      </w:r>
-    </w:p>
-    <w:p>
-      <w:proofErr w:type="spellStart"/>
-      <w:r>
-        <w:t>numeroDaEquipa</w:t>
-      </w:r>
-      <w:proofErr w:type="spellEnd"/>
-      <w:r>
-        <w:t xml:space="preserve"> </w:t>
-      </w:r>
-      <w:proofErr w:type="spellStart"/>
-      <w:r>
-        <w:t>int</w:t>
-      </w:r>
-      <w:proofErr w:type="spellEnd"/>
-      <w:r>
-        <w:t xml:space="preserve"> </w:t>
-      </w:r>
-      <w:proofErr w:type="spellStart"/>
-      <w:r>
-        <w:t>auto_increment</w:t>
-      </w:r>
-      <w:proofErr w:type="spellEnd"/>
-      <w:r>
-        <w:t xml:space="preserve"> not null,</w:t>
-      </w:r>
-    </w:p>
-    <w:p>
-      <w:r>
-        <w:t>primary key (</w:t>
-      </w:r>
-      <w:proofErr w:type="spellStart"/>
-      <w:r>
-        <w:t>numeroDaEquipa</w:t>
-      </w:r>
-      <w:proofErr w:type="spellEnd"/>
-      <w:r>
-        <w:t>));</w:t>
-      </w:r>
-    </w:p>
-    <w:p/>
-    <w:p>
-      <w:r>
-        <w:t>create table PT (</w:t>
-      </w:r>
-    </w:p>
-    <w:p>
-      <w:proofErr w:type="spellStart"/>
-      <w:r>
-        <w:t>numeroDoPT</w:t>
-      </w:r>
-      <w:proofErr w:type="spellEnd"/>
-      <w:r>
-        <w:t xml:space="preserve"> </w:t>
-      </w:r>
-      <w:proofErr w:type="spellStart"/>
-      <w:r>
-        <w:t>int</w:t>
-      </w:r>
-      <w:proofErr w:type="spellEnd"/>
-      <w:r>
-        <w:t xml:space="preserve"> not null,</w:t>
-      </w:r>
-    </w:p>
-    <w:p>
-      <w:proofErr w:type="spellStart"/>
-      <w:r>
-        <w:t>provincia</w:t>
-      </w:r>
-      <w:proofErr w:type="spellEnd"/>
-      <w:r>
         <w:t xml:space="preserve"> </w:t>
       </w:r>
       <w:proofErr w:type="gramStart"/>
@@ -322,511 +980,7 @@
       </w:r>
       <w:proofErr w:type="gramEnd"/>
       <w:r>
-        <w:t>50),</w:t>
-      </w:r>
-    </w:p>
-    <w:p>
-      <w:pPr>
-        <w:rPr>
-          <w:lang w:val="pt-BR"/>
-        </w:rPr>
-      </w:pPr>
-      <w:r>
-        <w:rPr>
-          <w:lang w:val="pt-BR"/>
-        </w:rPr>
-        <w:t>cidade varchar(50),</w:t>
-      </w:r>
-    </w:p>
-    <w:p>
-      <w:pPr>
-        <w:rPr>
-          <w:lang w:val="pt-BR"/>
-        </w:rPr>
-      </w:pPr>
-      <w:r>
-        <w:rPr>
-          <w:lang w:val="pt-BR"/>
-        </w:rPr>
-        <w:t>bairro varchar(50),</w:t>
-      </w:r>
-    </w:p>
-    <w:p>
-      <w:pPr>
-        <w:rPr>
-          <w:lang w:val="pt-BR"/>
-        </w:rPr>
-      </w:pPr>
-      <w:r>
-        <w:rPr>
-          <w:lang w:val="pt-BR"/>
-        </w:rPr>
-        <w:lastRenderedPageBreak/>
-        <w:t>primary key (numeroDoPT));</w:t>
-      </w:r>
-    </w:p>
-    <w:p>
-      <w:pPr>
-        <w:rPr>
-          <w:lang w:val="pt-BR"/>
-        </w:rPr>
-      </w:pPr>
-    </w:p>
-    <w:p>
-      <w:r>
-        <w:t xml:space="preserve">create table </w:t>
-      </w:r>
-      <w:proofErr w:type="spellStart"/>
-      <w:r>
-        <w:t>AreaDeServicoAoCliente</w:t>
-      </w:r>
-      <w:proofErr w:type="spellEnd"/>
-      <w:r>
-        <w:t xml:space="preserve"> (</w:t>
-      </w:r>
-    </w:p>
-    <w:p>
-      <w:proofErr w:type="spellStart"/>
-      <w:r>
-        <w:t>codigoDeASC</w:t>
-      </w:r>
-      <w:proofErr w:type="spellEnd"/>
-      <w:r>
-        <w:t xml:space="preserve"> </w:t>
-      </w:r>
-      <w:proofErr w:type="spellStart"/>
-      <w:r>
-        <w:t>int</w:t>
-      </w:r>
-      <w:proofErr w:type="spellEnd"/>
-      <w:r>
-        <w:t xml:space="preserve"> </w:t>
-      </w:r>
-      <w:proofErr w:type="spellStart"/>
-      <w:r>
-        <w:t>auto_increment</w:t>
-      </w:r>
-      <w:proofErr w:type="spellEnd"/>
-      <w:r>
-        <w:t xml:space="preserve"> not null,</w:t>
-      </w:r>
-    </w:p>
-    <w:p>
-      <w:pPr>
-        <w:rPr>
-          <w:lang w:val="pt-BR"/>
-        </w:rPr>
-      </w:pPr>
-      <w:r>
-        <w:rPr>
-          <w:lang w:val="pt-BR"/>
-        </w:rPr>
-        <w:t>provincia varchar(50),</w:t>
-      </w:r>
-    </w:p>
-    <w:p>
-      <w:pPr>
-        <w:rPr>
-          <w:lang w:val="pt-BR"/>
-        </w:rPr>
-      </w:pPr>
-      <w:r>
-        <w:rPr>
-          <w:lang w:val="pt-BR"/>
-        </w:rPr>
-        <w:t>cidade_Municipio varchar(50),</w:t>
-      </w:r>
-    </w:p>
-    <w:p>
-      <w:proofErr w:type="spellStart"/>
-      <w:r>
-        <w:t>areaDeServico</w:t>
-      </w:r>
-      <w:proofErr w:type="spellEnd"/>
-      <w:r>
-        <w:t xml:space="preserve"> </w:t>
-      </w:r>
-      <w:proofErr w:type="gramStart"/>
-      <w:r>
-        <w:t>varchar(</w:t>
-      </w:r>
-      <w:proofErr w:type="gramEnd"/>
-      <w:r>
-        <w:t>50),</w:t>
-      </w:r>
-    </w:p>
-    <w:p>
-      <w:r>
-        <w:t>primary key (</w:t>
-      </w:r>
-      <w:proofErr w:type="spellStart"/>
-      <w:r>
-        <w:t>codigoDeASC</w:t>
-      </w:r>
-      <w:proofErr w:type="spellEnd"/>
-      <w:r>
-        <w:t>));</w:t>
-      </w:r>
-    </w:p>
-    <w:p/>
-    <w:p>
-      <w:r>
-        <w:t>create table Contador (</w:t>
-      </w:r>
-    </w:p>
-    <w:p>
-      <w:proofErr w:type="spellStart"/>
-      <w:r>
-        <w:t>numeroDeContador</w:t>
-      </w:r>
-      <w:proofErr w:type="spellEnd"/>
-      <w:r>
-        <w:t xml:space="preserve"> </w:t>
-      </w:r>
-      <w:proofErr w:type="spellStart"/>
-      <w:r>
-        <w:t>int</w:t>
-      </w:r>
-      <w:proofErr w:type="spellEnd"/>
-      <w:r>
-        <w:t xml:space="preserve"> not null,</w:t>
-      </w:r>
-    </w:p>
-    <w:p>
-      <w:proofErr w:type="spellStart"/>
-      <w:r>
-        <w:t>codigoDoCliente</w:t>
-      </w:r>
-      <w:proofErr w:type="spellEnd"/>
-      <w:r>
-        <w:t xml:space="preserve"> </w:t>
-      </w:r>
-      <w:proofErr w:type="spellStart"/>
-      <w:r>
-        <w:t>int</w:t>
-      </w:r>
-      <w:proofErr w:type="spellEnd"/>
-      <w:r>
-        <w:t xml:space="preserve"> not null,</w:t>
-      </w:r>
-    </w:p>
-    <w:p>
-      <w:r>
-        <w:t xml:space="preserve">casa </w:t>
-      </w:r>
-      <w:proofErr w:type="gramStart"/>
-      <w:r>
-        <w:t>varchar(</w:t>
-      </w:r>
-      <w:proofErr w:type="gramEnd"/>
-      <w:r>
-        <w:t>50),</w:t>
-      </w:r>
-    </w:p>
-    <w:p>
-      <w:pPr>
-        <w:rPr>
-          <w:lang w:val="pt-BR"/>
-        </w:rPr>
-      </w:pPr>
-      <w:r>
-        <w:rPr>
-          <w:lang w:val="pt-BR"/>
-        </w:rPr>
-        <w:t>provincia varchar(50),</w:t>
-      </w:r>
-    </w:p>
-    <w:p>
-      <w:pPr>
-        <w:rPr>
-          <w:lang w:val="pt-BR"/>
-        </w:rPr>
-      </w:pPr>
-      <w:r>
-        <w:rPr>
-          <w:lang w:val="pt-BR"/>
-        </w:rPr>
-        <w:t>cidade varchar(50),</w:t>
-      </w:r>
-    </w:p>
-    <w:p>
-      <w:pPr>
-        <w:rPr>
-          <w:lang w:val="pt-BR"/>
-        </w:rPr>
-      </w:pPr>
-      <w:r>
-        <w:rPr>
-          <w:lang w:val="pt-BR"/>
-        </w:rPr>
-        <w:t>bairro varchar(50),</w:t>
-      </w:r>
-    </w:p>
-    <w:p>
-      <w:pPr>
-        <w:rPr>
-          <w:lang w:val="pt-BR"/>
-        </w:rPr>
-      </w:pPr>
-      <w:r>
-        <w:rPr>
-          <w:lang w:val="pt-BR"/>
-        </w:rPr>
-        <w:t>primary key (numeroDeContador),</w:t>
-      </w:r>
-    </w:p>
-    <w:p>
-      <w:pPr>
-        <w:rPr>
-          <w:lang w:val="pt-BR"/>
-        </w:rPr>
-      </w:pPr>
-      <w:r>
-        <w:rPr>
-          <w:lang w:val="pt-BR"/>
-        </w:rPr>
-        <w:t>foreign key (codigoDoCliente) references CLIENTE (codigoDoCliente));</w:t>
-      </w:r>
-    </w:p>
-    <w:p>
-      <w:pPr>
-        <w:rPr>
-          <w:lang w:val="pt-BR"/>
-        </w:rPr>
-      </w:pPr>
-    </w:p>
-    <w:p>
-      <w:pPr>
-        <w:rPr>
-          <w:lang w:val="pt-BR"/>
-        </w:rPr>
-      </w:pPr>
-      <w:r>
-        <w:rPr>
-          <w:lang w:val="pt-BR"/>
-        </w:rPr>
-        <w:t>create table Funcionario (</w:t>
-      </w:r>
-    </w:p>
-    <w:p>
-      <w:pPr>
-        <w:rPr>
-          <w:lang w:val="pt-BR"/>
-        </w:rPr>
-      </w:pPr>
-      <w:r>
-        <w:rPr>
-          <w:lang w:val="pt-BR"/>
-        </w:rPr>
-        <w:t>numeroDeFuncionario int auto_increment not null,</w:t>
-      </w:r>
-    </w:p>
-    <w:p>
-      <w:pPr>
-        <w:rPr>
-          <w:lang w:val="pt-BR"/>
-        </w:rPr>
-      </w:pPr>
-      <w:r>
-        <w:rPr>
-          <w:lang w:val="pt-BR"/>
-        </w:rPr>
-        <w:t>codigoDeASC int not null,</w:t>
-      </w:r>
-    </w:p>
-    <w:p>
-      <w:pPr>
-        <w:rPr>
-          <w:lang w:val="pt-BR"/>
-        </w:rPr>
-      </w:pPr>
-      <w:r>
-        <w:rPr>
-          <w:lang w:val="pt-BR"/>
-        </w:rPr>
-        <w:t>numeroDaEquipa int null,</w:t>
-      </w:r>
-    </w:p>
-    <w:p>
-      <w:pPr>
-        <w:rPr>
-          <w:lang w:val="pt-BR"/>
-        </w:rPr>
-      </w:pPr>
-      <w:r>
-        <w:rPr>
-          <w:lang w:val="pt-BR"/>
-        </w:rPr>
-        <w:t>categoria varchar(50),</w:t>
-      </w:r>
-    </w:p>
-    <w:p>
-      <w:pPr>
-        <w:rPr>
-          <w:lang w:val="pt-BR"/>
-        </w:rPr>
-      </w:pPr>
-      <w:r>
-        <w:rPr>
-          <w:lang w:val="pt-BR"/>
-        </w:rPr>
-        <w:t>nome varchar(50),</w:t>
-      </w:r>
-    </w:p>
-    <w:p>
-      <w:pPr>
-        <w:rPr>
-          <w:lang w:val="pt-BR"/>
-        </w:rPr>
-      </w:pPr>
-      <w:r>
-        <w:rPr>
-          <w:lang w:val="pt-BR"/>
-        </w:rPr>
-        <w:t>apelido varchar(50),</w:t>
-      </w:r>
-    </w:p>
-    <w:p>
-      <w:pPr>
-        <w:rPr>
-          <w:lang w:val="pt-BR"/>
-        </w:rPr>
-      </w:pPr>
-      <w:r>
-        <w:rPr>
-          <w:lang w:val="pt-BR"/>
-        </w:rPr>
-        <w:t>palavraPasse varchar(50),</w:t>
-      </w:r>
-    </w:p>
-    <w:p>
-      <w:pPr>
-        <w:rPr>
-          <w:lang w:val="pt-BR"/>
-        </w:rPr>
-      </w:pPr>
-      <w:r>
-        <w:rPr>
-          <w:lang w:val="pt-BR"/>
-        </w:rPr>
-        <w:t>dataDeNascimento date,</w:t>
-      </w:r>
-    </w:p>
-    <w:p>
-      <w:pPr>
-        <w:rPr>
-          <w:lang w:val="pt-BR"/>
-        </w:rPr>
-      </w:pPr>
-      <w:r>
-        <w:rPr>
-          <w:lang w:val="pt-BR"/>
-        </w:rPr>
-        <w:t>estadoCivil varchar(50),</w:t>
-      </w:r>
-    </w:p>
-    <w:p>
-      <w:pPr>
-        <w:rPr>
-          <w:lang w:val="pt-BR"/>
-        </w:rPr>
-      </w:pPr>
-      <w:r>
-        <w:rPr>
-          <w:lang w:val="pt-BR"/>
-        </w:rPr>
-        <w:lastRenderedPageBreak/>
-        <w:t>nacionalidade varchar(50),</w:t>
-      </w:r>
-    </w:p>
-    <w:p>
-      <w:pPr>
-        <w:rPr>
-          <w:lang w:val="pt-BR"/>
-        </w:rPr>
-      </w:pPr>
-      <w:r>
-        <w:rPr>
-          <w:lang w:val="pt-BR"/>
-        </w:rPr>
-        <w:t>morada varchar(50),</w:t>
-      </w:r>
-    </w:p>
-    <w:p>
-      <w:r>
-        <w:t xml:space="preserve">email </w:t>
-      </w:r>
-      <w:proofErr w:type="gramStart"/>
-      <w:r>
-        <w:t>varchar(</w:t>
-      </w:r>
-      <w:proofErr w:type="gramEnd"/>
-      <w:r>
-        <w:t>50),</w:t>
-      </w:r>
-    </w:p>
-    <w:p>
-      <w:proofErr w:type="spellStart"/>
-      <w:r>
-        <w:t>numeroDeBI</w:t>
-      </w:r>
-      <w:proofErr w:type="spellEnd"/>
-      <w:r>
-        <w:t xml:space="preserve"> </w:t>
-      </w:r>
-      <w:proofErr w:type="gramStart"/>
-      <w:r>
-        <w:t>varchar(</w:t>
-      </w:r>
-      <w:proofErr w:type="gramEnd"/>
-      <w:r>
-        <w:t>15),</w:t>
-      </w:r>
-    </w:p>
-    <w:p>
-      <w:proofErr w:type="spellStart"/>
-      <w:r>
-        <w:t>contacto</w:t>
-      </w:r>
-      <w:proofErr w:type="spellEnd"/>
-      <w:r>
-        <w:t xml:space="preserve"> </w:t>
-      </w:r>
-      <w:proofErr w:type="spellStart"/>
-      <w:r>
-        <w:t>int</w:t>
-      </w:r>
-      <w:proofErr w:type="spellEnd"/>
-      <w:r>
-        <w:t>,</w:t>
-      </w:r>
-    </w:p>
-    <w:p>
-      <w:proofErr w:type="spellStart"/>
-      <w:r>
-        <w:t>nuit</w:t>
-      </w:r>
-      <w:proofErr w:type="spellEnd"/>
-      <w:r>
-        <w:t xml:space="preserve"> </w:t>
-      </w:r>
-      <w:proofErr w:type="spellStart"/>
-      <w:r>
-        <w:t>int</w:t>
-      </w:r>
-      <w:proofErr w:type="spellEnd"/>
-      <w:r>
-        <w:t>,</w:t>
-      </w:r>
-    </w:p>
-    <w:p>
-      <w:proofErr w:type="spellStart"/>
-      <w:r>
-        <w:t>genero</w:t>
-      </w:r>
-      <w:proofErr w:type="spellEnd"/>
-      <w:r>
-        <w:t xml:space="preserve"> bit,</w:t>
+        <w:t>1),</w:t>
       </w:r>
     </w:p>
     <w:p>

</xml_diff>